<commit_message>
add changed project doc
</commit_message>
<xml_diff>
--- a/simmonds_SWE400_IP5.docx
+++ b/simmonds_SWE400_IP5.docx
@@ -21178,9 +21178,9 @@
         </w:rPr>
         <w:drawing>
           <wp:inline distT="0" distB="0" distL="0" distR="0">
-            <wp:extent cx="5624195" cy="4425315"/>
-            <wp:effectExtent l="0" t="0" r="0" b="0"/>
-            <wp:docPr id="370" name="Picture 370" descr="D:\CTUonline\SWE400-SoftwareDevelopment\swe400_wk5\swe400_wk5IP\images\lafUdate.png"/>
+            <wp:extent cx="5615940" cy="4425315"/>
+            <wp:effectExtent l="0" t="0" r="3810" b="0"/>
+            <wp:docPr id="368" name="Picture 368" descr="D:\CTUonline\SWE400-SoftwareDevelopment\swe400_wk5\swe400_wk5IP\images\lafUdate.png"/>
             <wp:cNvGraphicFramePr>
               <a:graphicFrameLocks xmlns:a="http://schemas.openxmlformats.org/drawingml/2006/main" noChangeAspect="1"/>
             </wp:cNvGraphicFramePr>
@@ -21209,7 +21209,7 @@
                   <pic:spPr bwMode="auto">
                     <a:xfrm>
                       <a:off x="0" y="0"/>
-                      <a:ext cx="5624195" cy="4425315"/>
+                      <a:ext cx="5615940" cy="4425315"/>
                     </a:xfrm>
                     <a:prstGeom prst="rect">
                       <a:avLst/>
@@ -21225,19 +21225,19 @@
           </wp:inline>
         </w:drawing>
       </w:r>
-    </w:p>
-    <w:p>
-      <w:pPr>
-        <w:spacing w:line="480" w:lineRule="auto"/>
-      </w:pPr>
-      <w:r>
-        <w:t xml:space="preserve">Update to </w:t>
-      </w:r>
-      <w:r>
-        <w:t xml:space="preserve">add custom icon to frame, </w:t>
-      </w:r>
       <w:bookmarkStart w:id="34" w:name="_GoBack"/>
       <w:bookmarkEnd w:id="34"/>
+    </w:p>
+    <w:p>
+      <w:pPr>
+        <w:spacing w:line="480" w:lineRule="auto"/>
+      </w:pPr>
+      <w:r>
+        <w:t xml:space="preserve">Update to </w:t>
+      </w:r>
+      <w:r>
+        <w:t xml:space="preserve">add custom icon to frame, </w:t>
+      </w:r>
       <w:r>
         <w:t>change title font size and even up layout of textfield labels, fields, and buttons.</w:t>
       </w:r>
@@ -24745,7 +24745,7 @@
 </file>
 
 <file path=customXml/itemProps1.xml><?xml version="1.0" encoding="utf-8"?>
-<ds:datastoreItem xmlns:ds="http://schemas.openxmlformats.org/officeDocument/2006/customXml" ds:itemID="{EE35AB69-BDCE-4FD7-8227-205F432F315A}">
+<ds:datastoreItem xmlns:ds="http://schemas.openxmlformats.org/officeDocument/2006/customXml" ds:itemID="{4118ADB0-BCC9-4A27-A850-1008BA12BC78}">
   <ds:schemaRefs>
     <ds:schemaRef ds:uri="http://schemas.openxmlformats.org/officeDocument/2006/bibliography"/>
   </ds:schemaRefs>

</xml_diff>